<commit_message>
se arreglan cosas de la tabla
</commit_message>
<xml_diff>
--- a/app/templates/tabla_escala.docx
+++ b/app/templates/tabla_escala.docx
@@ -218,7 +218,7 @@
           <w:p>
             <w:pPr>
               <w:pStyle w:val="Normal"/>
-              <w:widowControl/>
+              <w:widowControl w:val="false"/>
               <w:spacing w:before="0" w:after="0"/>
               <w:ind w:hanging="0"/>
               <w:jc w:val="center"/>
@@ -256,7 +256,7 @@
           <w:p>
             <w:pPr>
               <w:pStyle w:val="Normal"/>
-              <w:widowControl/>
+              <w:widowControl w:val="false"/>
               <w:spacing w:before="60" w:after="60"/>
               <w:rPr>
                 <w:rFonts w:eastAsia="Times New Roman" w:cs="Times New Roman"/>
@@ -290,7 +290,7 @@
           <w:p>
             <w:pPr>
               <w:pStyle w:val="Normal"/>
-              <w:widowControl/>
+              <w:widowControl w:val="false"/>
               <w:spacing w:before="60" w:after="60"/>
               <w:rPr>
                 <w:rFonts w:eastAsia="Times New Roman" w:cs="Times New Roman"/>
@@ -3335,47 +3335,6 @@
           <w:rFonts w:cs="Arial"/>
           <w:b/>
         </w:rPr>
-      </w:r>
-    </w:p>
-    <w:p>
-      <w:pPr>
-        <w:pStyle w:val="Normal"/>
-        <w:widowControl w:val="false"/>
-        <w:spacing w:before="0" w:after="0"/>
-        <w:ind w:hanging="0"/>
-        <w:rPr>
-          <w:rFonts w:cs="Arial"/>
-          <w:b/>
-          <w:b/>
-        </w:rPr>
-      </w:pPr>
-      <w:r>
-        <w:rPr>
-          <w:rFonts w:cs="Arial"/>
-          <w:b/>
-        </w:rPr>
-      </w:r>
-    </w:p>
-    <w:p>
-      <w:pPr>
-        <w:pStyle w:val="Normal"/>
-        <w:widowControl w:val="false"/>
-        <w:spacing w:before="0" w:after="0"/>
-        <w:ind w:hanging="0"/>
-        <w:rPr>
-          <w:rFonts w:cs="Arial"/>
-          <w:b/>
-          <w:b/>
-        </w:rPr>
-      </w:pPr>
-      <w:r>
-        <w:rPr>
-          <w:rFonts w:cs="Arial"/>
-          <w:b/>
-        </w:rPr>
-      </w:r>
-      <w:r>
-        <w:br w:type="page"/>
       </w:r>
     </w:p>
     <w:p>
@@ -3460,8 +3419,8 @@
         <w:tblLook w:val="0000" w:noHBand="0" w:noVBand="0" w:firstColumn="0" w:lastRow="0" w:lastColumn="0" w:firstRow="0"/>
       </w:tblPr>
       <w:tblGrid>
-        <w:gridCol w:w="688"/>
-        <w:gridCol w:w="2689"/>
+        <w:gridCol w:w="686"/>
+        <w:gridCol w:w="2691"/>
         <w:gridCol w:w="999"/>
         <w:gridCol w:w="1079"/>
         <w:gridCol w:w="1078"/>
@@ -3676,7 +3635,7 @@
         </w:trPr>
         <w:tc>
           <w:tcPr>
-            <w:tcW w:w="688" w:type="dxa"/>
+            <w:tcW w:w="686" w:type="dxa"/>
             <w:tcBorders>
               <w:top w:val="single" w:sz="12" w:space="0" w:color="000000"/>
               <w:left w:val="single" w:sz="12" w:space="0" w:color="000000"/>
@@ -3716,7 +3675,7 @@
         </w:tc>
         <w:tc>
           <w:tcPr>
-            <w:tcW w:w="2689" w:type="dxa"/>
+            <w:tcW w:w="2691" w:type="dxa"/>
             <w:tcBorders>
               <w:top w:val="single" w:sz="12" w:space="0" w:color="000000"/>
               <w:left w:val="single" w:sz="6" w:space="0" w:color="000000"/>
@@ -3965,7 +3924,7 @@
         </w:trPr>
         <w:tc>
           <w:tcPr>
-            <w:tcW w:w="688" w:type="dxa"/>
+            <w:tcW w:w="686" w:type="dxa"/>
             <w:tcBorders>
               <w:top w:val="nil"/>
               <w:left w:val="single" w:sz="8" w:space="0" w:color="000000"/>
@@ -4006,7 +3965,7 @@
         </w:tc>
         <w:tc>
           <w:tcPr>
-            <w:tcW w:w="2689" w:type="dxa"/>
+            <w:tcW w:w="2691" w:type="dxa"/>
             <w:tcBorders>
               <w:top w:val="nil"/>
               <w:left w:val="nil"/>
@@ -4346,8 +4305,8 @@
         <w:tblLook w:val="0000" w:noHBand="0" w:noVBand="0" w:firstColumn="0" w:lastRow="0" w:lastColumn="0" w:firstRow="0"/>
       </w:tblPr>
       <w:tblGrid>
-        <w:gridCol w:w="688"/>
-        <w:gridCol w:w="2689"/>
+        <w:gridCol w:w="686"/>
+        <w:gridCol w:w="2691"/>
         <w:gridCol w:w="999"/>
         <w:gridCol w:w="1079"/>
         <w:gridCol w:w="1078"/>
@@ -4562,7 +4521,7 @@
         </w:trPr>
         <w:tc>
           <w:tcPr>
-            <w:tcW w:w="688" w:type="dxa"/>
+            <w:tcW w:w="686" w:type="dxa"/>
             <w:tcBorders>
               <w:top w:val="single" w:sz="12" w:space="0" w:color="000000"/>
               <w:left w:val="single" w:sz="12" w:space="0" w:color="000000"/>
@@ -4602,7 +4561,7 @@
         </w:tc>
         <w:tc>
           <w:tcPr>
-            <w:tcW w:w="2689" w:type="dxa"/>
+            <w:tcW w:w="2691" w:type="dxa"/>
             <w:tcBorders>
               <w:top w:val="single" w:sz="12" w:space="0" w:color="000000"/>
               <w:left w:val="single" w:sz="6" w:space="0" w:color="000000"/>
@@ -4851,7 +4810,7 @@
         </w:trPr>
         <w:tc>
           <w:tcPr>
-            <w:tcW w:w="688" w:type="dxa"/>
+            <w:tcW w:w="686" w:type="dxa"/>
             <w:tcBorders>
               <w:top w:val="nil"/>
               <w:left w:val="single" w:sz="8" w:space="0" w:color="000000"/>
@@ -4892,7 +4851,7 @@
         </w:tc>
         <w:tc>
           <w:tcPr>
-            <w:tcW w:w="2689" w:type="dxa"/>
+            <w:tcW w:w="2691" w:type="dxa"/>
             <w:tcBorders>
               <w:top w:val="nil"/>
               <w:left w:val="nil"/>
@@ -5124,7 +5083,7 @@
         </w:trPr>
         <w:tc>
           <w:tcPr>
-            <w:tcW w:w="688" w:type="dxa"/>
+            <w:tcW w:w="686" w:type="dxa"/>
             <w:tcBorders>
               <w:top w:val="nil"/>
               <w:left w:val="single" w:sz="8" w:space="0" w:color="000000"/>
@@ -5164,7 +5123,7 @@
         </w:tc>
         <w:tc>
           <w:tcPr>
-            <w:tcW w:w="2689" w:type="dxa"/>
+            <w:tcW w:w="2691" w:type="dxa"/>
             <w:tcBorders>
               <w:top w:val="nil"/>
               <w:left w:val="nil"/>
@@ -5393,7 +5352,7 @@
         </w:trPr>
         <w:tc>
           <w:tcPr>
-            <w:tcW w:w="688" w:type="dxa"/>
+            <w:tcW w:w="686" w:type="dxa"/>
             <w:tcBorders>
               <w:left w:val="single" w:sz="8" w:space="0" w:color="000000"/>
               <w:right w:val="single" w:sz="8" w:space="0" w:color="000000"/>
@@ -5432,7 +5391,7 @@
         </w:tc>
         <w:tc>
           <w:tcPr>
-            <w:tcW w:w="2689" w:type="dxa"/>
+            <w:tcW w:w="2691" w:type="dxa"/>
             <w:tcBorders>
               <w:left w:val="nil"/>
               <w:right w:val="single" w:sz="8" w:space="0" w:color="000000"/>
@@ -5659,7 +5618,7 @@
         </w:trPr>
         <w:tc>
           <w:tcPr>
-            <w:tcW w:w="688" w:type="dxa"/>
+            <w:tcW w:w="686" w:type="dxa"/>
             <w:tcBorders>
               <w:left w:val="single" w:sz="8" w:space="0" w:color="000000"/>
               <w:bottom w:val="single" w:sz="8" w:space="0" w:color="000000"/>
@@ -5699,7 +5658,7 @@
         </w:tc>
         <w:tc>
           <w:tcPr>
-            <w:tcW w:w="2689" w:type="dxa"/>
+            <w:tcW w:w="2691" w:type="dxa"/>
             <w:tcBorders>
               <w:left w:val="nil"/>
               <w:bottom w:val="single" w:sz="8" w:space="0" w:color="000000"/>
@@ -5928,7 +5887,7 @@
         </w:trPr>
         <w:tc>
           <w:tcPr>
-            <w:tcW w:w="688" w:type="dxa"/>
+            <w:tcW w:w="686" w:type="dxa"/>
             <w:tcBorders>
               <w:top w:val="nil"/>
               <w:left w:val="single" w:sz="8" w:space="0" w:color="000000"/>
@@ -5969,7 +5928,7 @@
         </w:tc>
         <w:tc>
           <w:tcPr>
-            <w:tcW w:w="2689" w:type="dxa"/>
+            <w:tcW w:w="2691" w:type="dxa"/>
             <w:tcBorders>
               <w:top w:val="nil"/>
               <w:left w:val="nil"/>
@@ -6201,7 +6160,7 @@
         </w:trPr>
         <w:tc>
           <w:tcPr>
-            <w:tcW w:w="688" w:type="dxa"/>
+            <w:tcW w:w="686" w:type="dxa"/>
             <w:tcBorders>
               <w:top w:val="nil"/>
               <w:left w:val="single" w:sz="8" w:space="0" w:color="000000"/>
@@ -6242,7 +6201,7 @@
         </w:tc>
         <w:tc>
           <w:tcPr>
-            <w:tcW w:w="2689" w:type="dxa"/>
+            <w:tcW w:w="2691" w:type="dxa"/>
             <w:tcBorders>
               <w:top w:val="nil"/>
               <w:left w:val="nil"/>
@@ -6577,8 +6536,8 @@
         <w:tblLook w:val="0000" w:noHBand="0" w:noVBand="0" w:firstColumn="0" w:lastRow="0" w:lastColumn="0" w:firstRow="0"/>
       </w:tblPr>
       <w:tblGrid>
-        <w:gridCol w:w="688"/>
-        <w:gridCol w:w="2689"/>
+        <w:gridCol w:w="686"/>
+        <w:gridCol w:w="2691"/>
         <w:gridCol w:w="999"/>
         <w:gridCol w:w="1079"/>
         <w:gridCol w:w="1078"/>
@@ -6793,7 +6752,7 @@
         </w:trPr>
         <w:tc>
           <w:tcPr>
-            <w:tcW w:w="688" w:type="dxa"/>
+            <w:tcW w:w="686" w:type="dxa"/>
             <w:tcBorders>
               <w:top w:val="single" w:sz="12" w:space="0" w:color="000000"/>
               <w:left w:val="single" w:sz="12" w:space="0" w:color="000000"/>
@@ -6833,7 +6792,7 @@
         </w:tc>
         <w:tc>
           <w:tcPr>
-            <w:tcW w:w="2689" w:type="dxa"/>
+            <w:tcW w:w="2691" w:type="dxa"/>
             <w:tcBorders>
               <w:top w:val="single" w:sz="12" w:space="0" w:color="000000"/>
               <w:left w:val="single" w:sz="6" w:space="0" w:color="000000"/>
@@ -7082,7 +7041,7 @@
         </w:trPr>
         <w:tc>
           <w:tcPr>
-            <w:tcW w:w="688" w:type="dxa"/>
+            <w:tcW w:w="686" w:type="dxa"/>
             <w:tcBorders>
               <w:top w:val="nil"/>
               <w:left w:val="single" w:sz="8" w:space="0" w:color="000000"/>
@@ -7123,7 +7082,7 @@
         </w:tc>
         <w:tc>
           <w:tcPr>
-            <w:tcW w:w="2689" w:type="dxa"/>
+            <w:tcW w:w="2691" w:type="dxa"/>
             <w:tcBorders>
               <w:top w:val="nil"/>
               <w:left w:val="nil"/>
@@ -7356,7 +7315,7 @@
         </w:trPr>
         <w:tc>
           <w:tcPr>
-            <w:tcW w:w="688" w:type="dxa"/>
+            <w:tcW w:w="686" w:type="dxa"/>
             <w:tcBorders>
               <w:top w:val="nil"/>
               <w:left w:val="single" w:sz="8" w:space="0" w:color="000000"/>
@@ -7397,7 +7356,7 @@
         </w:tc>
         <w:tc>
           <w:tcPr>
-            <w:tcW w:w="2689" w:type="dxa"/>
+            <w:tcW w:w="2691" w:type="dxa"/>
             <w:tcBorders>
               <w:top w:val="nil"/>
               <w:left w:val="nil"/>
@@ -7628,7 +7587,7 @@
         </w:trPr>
         <w:tc>
           <w:tcPr>
-            <w:tcW w:w="688" w:type="dxa"/>
+            <w:tcW w:w="686" w:type="dxa"/>
             <w:tcBorders>
               <w:top w:val="nil"/>
               <w:left w:val="single" w:sz="8" w:space="0" w:color="000000"/>
@@ -7669,7 +7628,7 @@
         </w:tc>
         <w:tc>
           <w:tcPr>
-            <w:tcW w:w="2689" w:type="dxa"/>
+            <w:tcW w:w="2691" w:type="dxa"/>
             <w:tcBorders>
               <w:top w:val="single" w:sz="8" w:space="0" w:color="000000"/>
               <w:left w:val="nil"/>
@@ -7900,7 +7859,7 @@
         </w:trPr>
         <w:tc>
           <w:tcPr>
-            <w:tcW w:w="688" w:type="dxa"/>
+            <w:tcW w:w="686" w:type="dxa"/>
             <w:tcBorders>
               <w:top w:val="nil"/>
               <w:left w:val="single" w:sz="8" w:space="0" w:color="000000"/>
@@ -7941,7 +7900,7 @@
         </w:tc>
         <w:tc>
           <w:tcPr>
-            <w:tcW w:w="2689" w:type="dxa"/>
+            <w:tcW w:w="2691" w:type="dxa"/>
             <w:tcBorders>
               <w:top w:val="single" w:sz="8" w:space="0" w:color="000000"/>
               <w:left w:val="nil"/>
@@ -8173,7 +8132,7 @@
         </w:trPr>
         <w:tc>
           <w:tcPr>
-            <w:tcW w:w="688" w:type="dxa"/>
+            <w:tcW w:w="686" w:type="dxa"/>
             <w:tcBorders>
               <w:top w:val="nil"/>
               <w:left w:val="single" w:sz="8" w:space="0" w:color="000000"/>
@@ -8214,7 +8173,7 @@
         </w:tc>
         <w:tc>
           <w:tcPr>
-            <w:tcW w:w="2689" w:type="dxa"/>
+            <w:tcW w:w="2691" w:type="dxa"/>
             <w:tcBorders>
               <w:top w:val="nil"/>
               <w:left w:val="nil"/>
@@ -8445,7 +8404,7 @@
         </w:trPr>
         <w:tc>
           <w:tcPr>
-            <w:tcW w:w="688" w:type="dxa"/>
+            <w:tcW w:w="686" w:type="dxa"/>
             <w:tcBorders>
               <w:top w:val="nil"/>
               <w:left w:val="single" w:sz="8" w:space="0" w:color="000000"/>
@@ -8486,7 +8445,7 @@
         </w:tc>
         <w:tc>
           <w:tcPr>
-            <w:tcW w:w="2689" w:type="dxa"/>
+            <w:tcW w:w="2691" w:type="dxa"/>
             <w:tcBorders>
               <w:top w:val="nil"/>
               <w:left w:val="nil"/>
@@ -8824,8 +8783,8 @@
         <w:tblLook w:val="0000" w:noHBand="0" w:noVBand="0" w:firstColumn="0" w:lastRow="0" w:lastColumn="0" w:firstRow="0"/>
       </w:tblPr>
       <w:tblGrid>
-        <w:gridCol w:w="688"/>
-        <w:gridCol w:w="2689"/>
+        <w:gridCol w:w="686"/>
+        <w:gridCol w:w="2691"/>
         <w:gridCol w:w="999"/>
         <w:gridCol w:w="1079"/>
         <w:gridCol w:w="1078"/>
@@ -9040,7 +8999,7 @@
         </w:trPr>
         <w:tc>
           <w:tcPr>
-            <w:tcW w:w="688" w:type="dxa"/>
+            <w:tcW w:w="686" w:type="dxa"/>
             <w:tcBorders>
               <w:top w:val="single" w:sz="12" w:space="0" w:color="000000"/>
               <w:left w:val="single" w:sz="12" w:space="0" w:color="000000"/>
@@ -9080,7 +9039,7 @@
         </w:tc>
         <w:tc>
           <w:tcPr>
-            <w:tcW w:w="2689" w:type="dxa"/>
+            <w:tcW w:w="2691" w:type="dxa"/>
             <w:tcBorders>
               <w:top w:val="single" w:sz="12" w:space="0" w:color="000000"/>
               <w:left w:val="single" w:sz="6" w:space="0" w:color="000000"/>
@@ -9329,7 +9288,7 @@
         </w:trPr>
         <w:tc>
           <w:tcPr>
-            <w:tcW w:w="688" w:type="dxa"/>
+            <w:tcW w:w="686" w:type="dxa"/>
             <w:tcBorders>
               <w:top w:val="nil"/>
               <w:left w:val="single" w:sz="8" w:space="0" w:color="000000"/>
@@ -9368,7 +9327,7 @@
         </w:tc>
         <w:tc>
           <w:tcPr>
-            <w:tcW w:w="2689" w:type="dxa"/>
+            <w:tcW w:w="2691" w:type="dxa"/>
             <w:tcBorders>
               <w:top w:val="nil"/>
               <w:left w:val="nil"/>
@@ -9597,7 +9556,7 @@
         </w:trPr>
         <w:tc>
           <w:tcPr>
-            <w:tcW w:w="688" w:type="dxa"/>
+            <w:tcW w:w="686" w:type="dxa"/>
             <w:tcBorders>
               <w:top w:val="nil"/>
               <w:left w:val="single" w:sz="8" w:space="0" w:color="000000"/>
@@ -9636,7 +9595,7 @@
         </w:tc>
         <w:tc>
           <w:tcPr>
-            <w:tcW w:w="2689" w:type="dxa"/>
+            <w:tcW w:w="2691" w:type="dxa"/>
             <w:tcBorders>
               <w:top w:val="single" w:sz="8" w:space="0" w:color="000000"/>
               <w:left w:val="nil"/>
@@ -9865,7 +9824,7 @@
         </w:trPr>
         <w:tc>
           <w:tcPr>
-            <w:tcW w:w="688" w:type="dxa"/>
+            <w:tcW w:w="686" w:type="dxa"/>
             <w:tcBorders>
               <w:top w:val="single" w:sz="8" w:space="0" w:color="000000"/>
               <w:left w:val="single" w:sz="8" w:space="0" w:color="000000"/>
@@ -9904,7 +9863,7 @@
         </w:tc>
         <w:tc>
           <w:tcPr>
-            <w:tcW w:w="2689" w:type="dxa"/>
+            <w:tcW w:w="2691" w:type="dxa"/>
             <w:tcBorders>
               <w:top w:val="single" w:sz="8" w:space="0" w:color="000000"/>
               <w:left w:val="nil"/>
@@ -10133,7 +10092,7 @@
         </w:trPr>
         <w:tc>
           <w:tcPr>
-            <w:tcW w:w="688" w:type="dxa"/>
+            <w:tcW w:w="686" w:type="dxa"/>
             <w:tcBorders>
               <w:top w:val="single" w:sz="8" w:space="0" w:color="000000"/>
               <w:left w:val="single" w:sz="8" w:space="0" w:color="000000"/>
@@ -10172,7 +10131,7 @@
         </w:tc>
         <w:tc>
           <w:tcPr>
-            <w:tcW w:w="2689" w:type="dxa"/>
+            <w:tcW w:w="2691" w:type="dxa"/>
             <w:tcBorders>
               <w:top w:val="single" w:sz="8" w:space="0" w:color="000000"/>
               <w:left w:val="nil"/>
@@ -10401,7 +10360,7 @@
         </w:trPr>
         <w:tc>
           <w:tcPr>
-            <w:tcW w:w="688" w:type="dxa"/>
+            <w:tcW w:w="686" w:type="dxa"/>
             <w:tcBorders>
               <w:top w:val="nil"/>
               <w:left w:val="single" w:sz="8" w:space="0" w:color="000000"/>
@@ -10440,7 +10399,7 @@
         </w:tc>
         <w:tc>
           <w:tcPr>
-            <w:tcW w:w="2689" w:type="dxa"/>
+            <w:tcW w:w="2691" w:type="dxa"/>
             <w:tcBorders>
               <w:top w:val="single" w:sz="8" w:space="0" w:color="000000"/>
               <w:left w:val="nil"/>
@@ -10669,7 +10628,7 @@
         </w:trPr>
         <w:tc>
           <w:tcPr>
-            <w:tcW w:w="688" w:type="dxa"/>
+            <w:tcW w:w="686" w:type="dxa"/>
             <w:tcBorders>
               <w:top w:val="nil"/>
               <w:left w:val="single" w:sz="8" w:space="0" w:color="000000"/>
@@ -10708,7 +10667,7 @@
         </w:tc>
         <w:tc>
           <w:tcPr>
-            <w:tcW w:w="2689" w:type="dxa"/>
+            <w:tcW w:w="2691" w:type="dxa"/>
             <w:tcBorders>
               <w:top w:val="single" w:sz="8" w:space="0" w:color="000000"/>
               <w:left w:val="nil"/>
@@ -10939,7 +10898,7 @@
         </w:trPr>
         <w:tc>
           <w:tcPr>
-            <w:tcW w:w="688" w:type="dxa"/>
+            <w:tcW w:w="686" w:type="dxa"/>
             <w:tcBorders>
               <w:top w:val="nil"/>
               <w:left w:val="single" w:sz="8" w:space="0" w:color="000000"/>
@@ -10978,7 +10937,7 @@
         </w:tc>
         <w:tc>
           <w:tcPr>
-            <w:tcW w:w="2689" w:type="dxa"/>
+            <w:tcW w:w="2691" w:type="dxa"/>
             <w:tcBorders>
               <w:top w:val="nil"/>
               <w:left w:val="nil"/>
@@ -11206,7 +11165,7 @@
         </w:trPr>
         <w:tc>
           <w:tcPr>
-            <w:tcW w:w="688" w:type="dxa"/>
+            <w:tcW w:w="686" w:type="dxa"/>
             <w:tcBorders>
               <w:top w:val="nil"/>
               <w:left w:val="single" w:sz="8" w:space="0" w:color="000000"/>
@@ -11245,7 +11204,7 @@
         </w:tc>
         <w:tc>
           <w:tcPr>
-            <w:tcW w:w="2689" w:type="dxa"/>
+            <w:tcW w:w="2691" w:type="dxa"/>
             <w:tcBorders>
               <w:top w:val="nil"/>
               <w:left w:val="nil"/>
@@ -11474,7 +11433,7 @@
         </w:trPr>
         <w:tc>
           <w:tcPr>
-            <w:tcW w:w="688" w:type="dxa"/>
+            <w:tcW w:w="686" w:type="dxa"/>
             <w:tcBorders>
               <w:top w:val="nil"/>
               <w:left w:val="single" w:sz="8" w:space="0" w:color="000000"/>
@@ -11513,7 +11472,7 @@
         </w:tc>
         <w:tc>
           <w:tcPr>
-            <w:tcW w:w="2689" w:type="dxa"/>
+            <w:tcW w:w="2691" w:type="dxa"/>
             <w:tcBorders>
               <w:top w:val="single" w:sz="8" w:space="0" w:color="000000"/>
               <w:left w:val="nil"/>
@@ -11851,8 +11810,8 @@
         <w:tblLook w:val="0000" w:noHBand="0" w:noVBand="0" w:firstColumn="0" w:lastRow="0" w:lastColumn="0" w:firstRow="0"/>
       </w:tblPr>
       <w:tblGrid>
-        <w:gridCol w:w="688"/>
-        <w:gridCol w:w="2689"/>
+        <w:gridCol w:w="686"/>
+        <w:gridCol w:w="2691"/>
         <w:gridCol w:w="999"/>
         <w:gridCol w:w="1079"/>
         <w:gridCol w:w="1078"/>
@@ -12067,7 +12026,7 @@
         </w:trPr>
         <w:tc>
           <w:tcPr>
-            <w:tcW w:w="688" w:type="dxa"/>
+            <w:tcW w:w="686" w:type="dxa"/>
             <w:tcBorders>
               <w:top w:val="single" w:sz="12" w:space="0" w:color="000000"/>
               <w:left w:val="single" w:sz="12" w:space="0" w:color="000000"/>
@@ -12107,7 +12066,7 @@
         </w:tc>
         <w:tc>
           <w:tcPr>
-            <w:tcW w:w="2689" w:type="dxa"/>
+            <w:tcW w:w="2691" w:type="dxa"/>
             <w:tcBorders>
               <w:top w:val="single" w:sz="12" w:space="0" w:color="000000"/>
               <w:left w:val="single" w:sz="6" w:space="0" w:color="000000"/>
@@ -12356,7 +12315,7 @@
         </w:trPr>
         <w:tc>
           <w:tcPr>
-            <w:tcW w:w="688" w:type="dxa"/>
+            <w:tcW w:w="686" w:type="dxa"/>
             <w:tcBorders>
               <w:top w:val="nil"/>
               <w:left w:val="single" w:sz="8" w:space="0" w:color="000000"/>
@@ -12395,7 +12354,7 @@
         </w:tc>
         <w:tc>
           <w:tcPr>
-            <w:tcW w:w="2689" w:type="dxa"/>
+            <w:tcW w:w="2691" w:type="dxa"/>
             <w:tcBorders>
               <w:top w:val="nil"/>
               <w:left w:val="nil"/>
@@ -12624,7 +12583,7 @@
         </w:trPr>
         <w:tc>
           <w:tcPr>
-            <w:tcW w:w="688" w:type="dxa"/>
+            <w:tcW w:w="686" w:type="dxa"/>
             <w:tcBorders>
               <w:top w:val="single" w:sz="8" w:space="0" w:color="1F3B4B"/>
               <w:left w:val="single" w:sz="8" w:space="0" w:color="000000"/>
@@ -12663,7 +12622,7 @@
         </w:tc>
         <w:tc>
           <w:tcPr>
-            <w:tcW w:w="2689" w:type="dxa"/>
+            <w:tcW w:w="2691" w:type="dxa"/>
             <w:tcBorders>
               <w:top w:val="single" w:sz="8" w:space="0" w:color="000000"/>
               <w:left w:val="single" w:sz="8" w:space="0" w:color="2B4F60"/>
@@ -12892,7 +12851,7 @@
         </w:trPr>
         <w:tc>
           <w:tcPr>
-            <w:tcW w:w="688" w:type="dxa"/>
+            <w:tcW w:w="686" w:type="dxa"/>
             <w:tcBorders>
               <w:top w:val="single" w:sz="8" w:space="0" w:color="000000"/>
               <w:left w:val="single" w:sz="8" w:space="0" w:color="000000"/>
@@ -12931,7 +12890,7 @@
         </w:tc>
         <w:tc>
           <w:tcPr>
-            <w:tcW w:w="2689" w:type="dxa"/>
+            <w:tcW w:w="2691" w:type="dxa"/>
             <w:tcBorders>
               <w:top w:val="single" w:sz="8" w:space="0" w:color="000000"/>
               <w:left w:val="nil"/>
@@ -13161,7 +13120,7 @@
         </w:trPr>
         <w:tc>
           <w:tcPr>
-            <w:tcW w:w="688" w:type="dxa"/>
+            <w:tcW w:w="686" w:type="dxa"/>
             <w:tcBorders>
               <w:top w:val="nil"/>
               <w:left w:val="single" w:sz="8" w:space="0" w:color="000000"/>
@@ -13200,7 +13159,7 @@
         </w:tc>
         <w:tc>
           <w:tcPr>
-            <w:tcW w:w="2689" w:type="dxa"/>
+            <w:tcW w:w="2691" w:type="dxa"/>
             <w:tcBorders>
               <w:top w:val="nil"/>
               <w:left w:val="nil"/>
@@ -13429,7 +13388,7 @@
         </w:trPr>
         <w:tc>
           <w:tcPr>
-            <w:tcW w:w="688" w:type="dxa"/>
+            <w:tcW w:w="686" w:type="dxa"/>
             <w:tcBorders>
               <w:top w:val="single" w:sz="8" w:space="0" w:color="000000"/>
               <w:left w:val="single" w:sz="8" w:space="0" w:color="000000"/>
@@ -13468,7 +13427,7 @@
         </w:tc>
         <w:tc>
           <w:tcPr>
-            <w:tcW w:w="2689" w:type="dxa"/>
+            <w:tcW w:w="2691" w:type="dxa"/>
             <w:tcBorders>
               <w:top w:val="single" w:sz="8" w:space="0" w:color="000000"/>
               <w:left w:val="nil"/>
@@ -13797,8 +13756,8 @@
         <w:tblLook w:val="0000" w:noHBand="0" w:noVBand="0" w:firstColumn="0" w:lastRow="0" w:lastColumn="0" w:firstRow="0"/>
       </w:tblPr>
       <w:tblGrid>
-        <w:gridCol w:w="688"/>
-        <w:gridCol w:w="2689"/>
+        <w:gridCol w:w="686"/>
+        <w:gridCol w:w="2691"/>
         <w:gridCol w:w="999"/>
         <w:gridCol w:w="1079"/>
         <w:gridCol w:w="1078"/>
@@ -14013,7 +13972,7 @@
         </w:trPr>
         <w:tc>
           <w:tcPr>
-            <w:tcW w:w="688" w:type="dxa"/>
+            <w:tcW w:w="686" w:type="dxa"/>
             <w:tcBorders>
               <w:top w:val="single" w:sz="12" w:space="0" w:color="000000"/>
               <w:left w:val="single" w:sz="12" w:space="0" w:color="000000"/>
@@ -14053,7 +14012,7 @@
         </w:tc>
         <w:tc>
           <w:tcPr>
-            <w:tcW w:w="2689" w:type="dxa"/>
+            <w:tcW w:w="2691" w:type="dxa"/>
             <w:tcBorders>
               <w:top w:val="single" w:sz="12" w:space="0" w:color="000000"/>
               <w:left w:val="single" w:sz="6" w:space="0" w:color="000000"/>
@@ -14302,7 +14261,7 @@
         </w:trPr>
         <w:tc>
           <w:tcPr>
-            <w:tcW w:w="688" w:type="dxa"/>
+            <w:tcW w:w="686" w:type="dxa"/>
             <w:tcBorders>
               <w:top w:val="nil"/>
               <w:left w:val="single" w:sz="8" w:space="0" w:color="000000"/>
@@ -14341,7 +14300,7 @@
         </w:tc>
         <w:tc>
           <w:tcPr>
-            <w:tcW w:w="2689" w:type="dxa"/>
+            <w:tcW w:w="2691" w:type="dxa"/>
             <w:tcBorders>
               <w:top w:val="nil"/>
               <w:left w:val="nil"/>
@@ -14570,7 +14529,7 @@
         </w:trPr>
         <w:tc>
           <w:tcPr>
-            <w:tcW w:w="688" w:type="dxa"/>
+            <w:tcW w:w="686" w:type="dxa"/>
             <w:tcBorders>
               <w:top w:val="nil"/>
               <w:left w:val="single" w:sz="8" w:space="0" w:color="000000"/>
@@ -14609,7 +14568,7 @@
         </w:tc>
         <w:tc>
           <w:tcPr>
-            <w:tcW w:w="2689" w:type="dxa"/>
+            <w:tcW w:w="2691" w:type="dxa"/>
             <w:tcBorders>
               <w:top w:val="single" w:sz="8" w:space="0" w:color="000000"/>
               <w:left w:val="single" w:sz="8" w:space="0" w:color="2B4F60"/>
@@ -14839,7 +14798,7 @@
         </w:trPr>
         <w:tc>
           <w:tcPr>
-            <w:tcW w:w="688" w:type="dxa"/>
+            <w:tcW w:w="686" w:type="dxa"/>
             <w:tcBorders>
               <w:top w:val="nil"/>
               <w:left w:val="single" w:sz="8" w:space="0" w:color="000000"/>
@@ -14878,7 +14837,7 @@
         </w:tc>
         <w:tc>
           <w:tcPr>
-            <w:tcW w:w="2689" w:type="dxa"/>
+            <w:tcW w:w="2691" w:type="dxa"/>
             <w:tcBorders>
               <w:top w:val="single" w:sz="8" w:space="0" w:color="000000"/>
               <w:left w:val="nil"/>
@@ -15107,7 +15066,7 @@
         </w:trPr>
         <w:tc>
           <w:tcPr>
-            <w:tcW w:w="688" w:type="dxa"/>
+            <w:tcW w:w="686" w:type="dxa"/>
             <w:tcBorders>
               <w:top w:val="nil"/>
               <w:left w:val="single" w:sz="8" w:space="0" w:color="000000"/>
@@ -15146,7 +15105,7 @@
         </w:tc>
         <w:tc>
           <w:tcPr>
-            <w:tcW w:w="2689" w:type="dxa"/>
+            <w:tcW w:w="2691" w:type="dxa"/>
             <w:tcBorders>
               <w:top w:val="nil"/>
               <w:left w:val="nil"/>
@@ -15376,7 +15335,7 @@
         </w:trPr>
         <w:tc>
           <w:tcPr>
-            <w:tcW w:w="688" w:type="dxa"/>
+            <w:tcW w:w="686" w:type="dxa"/>
             <w:tcBorders>
               <w:top w:val="nil"/>
               <w:left w:val="single" w:sz="8" w:space="0" w:color="000000"/>
@@ -15415,7 +15374,7 @@
         </w:tc>
         <w:tc>
           <w:tcPr>
-            <w:tcW w:w="2689" w:type="dxa"/>
+            <w:tcW w:w="2691" w:type="dxa"/>
             <w:tcBorders>
               <w:top w:val="nil"/>
               <w:left w:val="nil"/>
@@ -15740,8 +15699,8 @@
         <w:tblLook w:val="0000" w:noHBand="0" w:noVBand="0" w:firstColumn="0" w:lastRow="0" w:lastColumn="0" w:firstRow="0"/>
       </w:tblPr>
       <w:tblGrid>
-        <w:gridCol w:w="688"/>
-        <w:gridCol w:w="2689"/>
+        <w:gridCol w:w="686"/>
+        <w:gridCol w:w="2691"/>
         <w:gridCol w:w="999"/>
         <w:gridCol w:w="1079"/>
         <w:gridCol w:w="1078"/>
@@ -15956,7 +15915,7 @@
         </w:trPr>
         <w:tc>
           <w:tcPr>
-            <w:tcW w:w="688" w:type="dxa"/>
+            <w:tcW w:w="686" w:type="dxa"/>
             <w:tcBorders>
               <w:top w:val="single" w:sz="12" w:space="0" w:color="000000"/>
               <w:left w:val="single" w:sz="12" w:space="0" w:color="000000"/>
@@ -15996,7 +15955,7 @@
         </w:tc>
         <w:tc>
           <w:tcPr>
-            <w:tcW w:w="2689" w:type="dxa"/>
+            <w:tcW w:w="2691" w:type="dxa"/>
             <w:tcBorders>
               <w:top w:val="single" w:sz="12" w:space="0" w:color="000000"/>
               <w:left w:val="single" w:sz="6" w:space="0" w:color="000000"/>
@@ -16245,7 +16204,7 @@
         </w:trPr>
         <w:tc>
           <w:tcPr>
-            <w:tcW w:w="688" w:type="dxa"/>
+            <w:tcW w:w="686" w:type="dxa"/>
             <w:tcBorders>
               <w:top w:val="nil"/>
               <w:left w:val="single" w:sz="8" w:space="0" w:color="000000"/>
@@ -16284,7 +16243,7 @@
         </w:tc>
         <w:tc>
           <w:tcPr>
-            <w:tcW w:w="2689" w:type="dxa"/>
+            <w:tcW w:w="2691" w:type="dxa"/>
             <w:tcBorders>
               <w:top w:val="nil"/>
               <w:left w:val="nil"/>
@@ -16515,7 +16474,7 @@
         </w:trPr>
         <w:tc>
           <w:tcPr>
-            <w:tcW w:w="688" w:type="dxa"/>
+            <w:tcW w:w="686" w:type="dxa"/>
             <w:tcBorders>
               <w:top w:val="nil"/>
               <w:left w:val="single" w:sz="8" w:space="0" w:color="000000"/>
@@ -16554,7 +16513,7 @@
         </w:tc>
         <w:tc>
           <w:tcPr>
-            <w:tcW w:w="2689" w:type="dxa"/>
+            <w:tcW w:w="2691" w:type="dxa"/>
             <w:tcBorders>
               <w:top w:val="nil"/>
               <w:left w:val="nil"/>
@@ -16786,7 +16745,7 @@
         </w:trPr>
         <w:tc>
           <w:tcPr>
-            <w:tcW w:w="688" w:type="dxa"/>
+            <w:tcW w:w="686" w:type="dxa"/>
             <w:tcBorders>
               <w:top w:val="single" w:sz="8" w:space="0" w:color="000000"/>
               <w:left w:val="single" w:sz="8" w:space="0" w:color="000000"/>
@@ -16825,7 +16784,7 @@
         </w:tc>
         <w:tc>
           <w:tcPr>
-            <w:tcW w:w="2689" w:type="dxa"/>
+            <w:tcW w:w="2691" w:type="dxa"/>
             <w:tcBorders>
               <w:top w:val="single" w:sz="8" w:space="0" w:color="000000"/>
               <w:left w:val="single" w:sz="8" w:space="0" w:color="000000"/>
@@ -17056,7 +17015,7 @@
         </w:trPr>
         <w:tc>
           <w:tcPr>
-            <w:tcW w:w="688" w:type="dxa"/>
+            <w:tcW w:w="686" w:type="dxa"/>
             <w:tcBorders>
               <w:top w:val="nil"/>
               <w:left w:val="single" w:sz="8" w:space="0" w:color="000000"/>
@@ -17141,7 +17100,7 @@
         </w:tc>
         <w:tc>
           <w:tcPr>
-            <w:tcW w:w="2689" w:type="dxa"/>
+            <w:tcW w:w="2691" w:type="dxa"/>
             <w:tcBorders>
               <w:top w:val="single" w:sz="8" w:space="0" w:color="000000"/>
               <w:left w:val="nil"/>
@@ -17563,8 +17522,8 @@
         <w:tblLook w:val="0000" w:noHBand="0" w:noVBand="0" w:firstColumn="0" w:lastRow="0" w:lastColumn="0" w:firstRow="0"/>
       </w:tblPr>
       <w:tblGrid>
-        <w:gridCol w:w="688"/>
-        <w:gridCol w:w="2689"/>
+        <w:gridCol w:w="686"/>
+        <w:gridCol w:w="2691"/>
         <w:gridCol w:w="999"/>
         <w:gridCol w:w="1079"/>
         <w:gridCol w:w="1078"/>
@@ -17779,7 +17738,7 @@
         </w:trPr>
         <w:tc>
           <w:tcPr>
-            <w:tcW w:w="688" w:type="dxa"/>
+            <w:tcW w:w="686" w:type="dxa"/>
             <w:tcBorders>
               <w:top w:val="single" w:sz="12" w:space="0" w:color="000000"/>
               <w:left w:val="single" w:sz="12" w:space="0" w:color="000000"/>
@@ -17819,7 +17778,7 @@
         </w:tc>
         <w:tc>
           <w:tcPr>
-            <w:tcW w:w="2689" w:type="dxa"/>
+            <w:tcW w:w="2691" w:type="dxa"/>
             <w:tcBorders>
               <w:top w:val="single" w:sz="12" w:space="0" w:color="000000"/>
               <w:left w:val="single" w:sz="6" w:space="0" w:color="000000"/>
@@ -18068,7 +18027,7 @@
         </w:trPr>
         <w:tc>
           <w:tcPr>
-            <w:tcW w:w="688" w:type="dxa"/>
+            <w:tcW w:w="686" w:type="dxa"/>
             <w:tcBorders>
               <w:top w:val="nil"/>
               <w:left w:val="single" w:sz="8" w:space="0" w:color="000000"/>
@@ -18107,7 +18066,7 @@
         </w:tc>
         <w:tc>
           <w:tcPr>
-            <w:tcW w:w="2689" w:type="dxa"/>
+            <w:tcW w:w="2691" w:type="dxa"/>
             <w:tcBorders>
               <w:top w:val="nil"/>
               <w:left w:val="nil"/>
@@ -18337,7 +18296,7 @@
         </w:trPr>
         <w:tc>
           <w:tcPr>
-            <w:tcW w:w="688" w:type="dxa"/>
+            <w:tcW w:w="686" w:type="dxa"/>
             <w:tcBorders>
               <w:top w:val="nil"/>
               <w:left w:val="single" w:sz="8" w:space="0" w:color="000000"/>
@@ -18376,7 +18335,7 @@
         </w:tc>
         <w:tc>
           <w:tcPr>
-            <w:tcW w:w="2689" w:type="dxa"/>
+            <w:tcW w:w="2691" w:type="dxa"/>
             <w:tcBorders>
               <w:top w:val="single" w:sz="8" w:space="0" w:color="000000"/>
               <w:left w:val="nil"/>
@@ -18606,7 +18565,7 @@
         </w:trPr>
         <w:tc>
           <w:tcPr>
-            <w:tcW w:w="688" w:type="dxa"/>
+            <w:tcW w:w="686" w:type="dxa"/>
             <w:tcBorders>
               <w:top w:val="single" w:sz="8" w:space="0" w:color="000000"/>
               <w:left w:val="single" w:sz="8" w:space="0" w:color="000000"/>
@@ -18645,7 +18604,7 @@
         </w:tc>
         <w:tc>
           <w:tcPr>
-            <w:tcW w:w="2689" w:type="dxa"/>
+            <w:tcW w:w="2691" w:type="dxa"/>
             <w:tcBorders>
               <w:top w:val="single" w:sz="8" w:space="0" w:color="000000"/>
               <w:left w:val="nil"/>
@@ -18875,7 +18834,7 @@
         </w:trPr>
         <w:tc>
           <w:tcPr>
-            <w:tcW w:w="688" w:type="dxa"/>
+            <w:tcW w:w="686" w:type="dxa"/>
             <w:tcBorders>
               <w:top w:val="single" w:sz="8" w:space="0" w:color="000000"/>
               <w:left w:val="single" w:sz="8" w:space="0" w:color="000000"/>
@@ -18914,7 +18873,7 @@
         </w:tc>
         <w:tc>
           <w:tcPr>
-            <w:tcW w:w="2689" w:type="dxa"/>
+            <w:tcW w:w="2691" w:type="dxa"/>
             <w:tcBorders>
               <w:top w:val="single" w:sz="8" w:space="0" w:color="000000"/>
               <w:left w:val="nil"/>
@@ -19144,7 +19103,7 @@
         </w:trPr>
         <w:tc>
           <w:tcPr>
-            <w:tcW w:w="688" w:type="dxa"/>
+            <w:tcW w:w="686" w:type="dxa"/>
             <w:tcBorders>
               <w:top w:val="nil"/>
               <w:left w:val="single" w:sz="8" w:space="0" w:color="000000"/>
@@ -19183,7 +19142,7 @@
         </w:tc>
         <w:tc>
           <w:tcPr>
-            <w:tcW w:w="2689" w:type="dxa"/>
+            <w:tcW w:w="2691" w:type="dxa"/>
             <w:tcBorders>
               <w:top w:val="nil"/>
               <w:left w:val="nil"/>
@@ -19413,7 +19372,7 @@
         </w:trPr>
         <w:tc>
           <w:tcPr>
-            <w:tcW w:w="688" w:type="dxa"/>
+            <w:tcW w:w="686" w:type="dxa"/>
             <w:tcBorders>
               <w:top w:val="nil"/>
               <w:left w:val="single" w:sz="8" w:space="0" w:color="000000"/>
@@ -19452,7 +19411,7 @@
         </w:tc>
         <w:tc>
           <w:tcPr>
-            <w:tcW w:w="2689" w:type="dxa"/>
+            <w:tcW w:w="2691" w:type="dxa"/>
             <w:tcBorders>
               <w:top w:val="nil"/>
               <w:left w:val="nil"/>
@@ -19681,7 +19640,7 @@
         </w:trPr>
         <w:tc>
           <w:tcPr>
-            <w:tcW w:w="688" w:type="dxa"/>
+            <w:tcW w:w="686" w:type="dxa"/>
             <w:tcBorders>
               <w:top w:val="nil"/>
               <w:left w:val="single" w:sz="8" w:space="0" w:color="000000"/>
@@ -19720,7 +19679,7 @@
         </w:tc>
         <w:tc>
           <w:tcPr>
-            <w:tcW w:w="2689" w:type="dxa"/>
+            <w:tcW w:w="2691" w:type="dxa"/>
             <w:tcBorders>
               <w:top w:val="nil"/>
               <w:left w:val="nil"/>
@@ -20061,8 +20020,8 @@
         <w:gridCol w:w="997"/>
         <w:gridCol w:w="1072"/>
         <w:gridCol w:w="1073"/>
-        <w:gridCol w:w="539"/>
-        <w:gridCol w:w="2382"/>
+        <w:gridCol w:w="541"/>
+        <w:gridCol w:w="2380"/>
       </w:tblGrid>
       <w:tr>
         <w:trPr>
@@ -20195,7 +20154,7 @@
         </w:tc>
         <w:tc>
           <w:tcPr>
-            <w:tcW w:w="539" w:type="dxa"/>
+            <w:tcW w:w="541" w:type="dxa"/>
             <w:tcBorders>
               <w:top w:val="nil"/>
               <w:left w:val="nil"/>
@@ -20230,7 +20189,7 @@
         </w:tc>
         <w:tc>
           <w:tcPr>
-            <w:tcW w:w="2382" w:type="dxa"/>
+            <w:tcW w:w="2380" w:type="dxa"/>
             <w:tcBorders>
               <w:top w:val="nil"/>
               <w:left w:val="nil"/>
@@ -20474,7 +20433,7 @@
         </w:tc>
         <w:tc>
           <w:tcPr>
-            <w:tcW w:w="539" w:type="dxa"/>
+            <w:tcW w:w="541" w:type="dxa"/>
             <w:tcBorders>
               <w:top w:val="single" w:sz="12" w:space="0" w:color="000000"/>
               <w:left w:val="single" w:sz="6" w:space="0" w:color="000000"/>
@@ -20515,7 +20474,7 @@
         </w:tc>
         <w:tc>
           <w:tcPr>
-            <w:tcW w:w="2382" w:type="dxa"/>
+            <w:tcW w:w="2380" w:type="dxa"/>
             <w:tcBorders>
               <w:top w:val="single" w:sz="12" w:space="0" w:color="000000"/>
               <w:left w:val="single" w:sz="6" w:space="0" w:color="000000"/>
@@ -20756,7 +20715,7 @@
         </w:tc>
         <w:tc>
           <w:tcPr>
-            <w:tcW w:w="539" w:type="dxa"/>
+            <w:tcW w:w="541" w:type="dxa"/>
             <w:tcBorders>
               <w:top w:val="single" w:sz="12" w:space="0" w:color="000000"/>
               <w:left w:val="single" w:sz="8" w:space="0" w:color="000000"/>
@@ -20789,7 +20748,7 @@
         </w:tc>
         <w:tc>
           <w:tcPr>
-            <w:tcW w:w="2382" w:type="dxa"/>
+            <w:tcW w:w="2380" w:type="dxa"/>
             <w:tcBorders>
               <w:top w:val="single" w:sz="12" w:space="0" w:color="000000"/>
               <w:left w:val="single" w:sz="8" w:space="0" w:color="000000"/>
@@ -21077,7 +21036,7 @@
         </w:tc>
         <w:tc>
           <w:tcPr>
-            <w:tcW w:w="539" w:type="dxa"/>
+            <w:tcW w:w="541" w:type="dxa"/>
             <w:tcBorders>
               <w:top w:val="single" w:sz="8" w:space="0" w:color="000000"/>
               <w:left w:val="single" w:sz="8" w:space="0" w:color="000000"/>
@@ -21110,7 +21069,7 @@
         </w:tc>
         <w:tc>
           <w:tcPr>
-            <w:tcW w:w="2382" w:type="dxa"/>
+            <w:tcW w:w="2380" w:type="dxa"/>
             <w:tcBorders>
               <w:top w:val="single" w:sz="8" w:space="0" w:color="000000"/>
               <w:left w:val="single" w:sz="8" w:space="0" w:color="000000"/>
@@ -21346,7 +21305,7 @@
         </w:tc>
         <w:tc>
           <w:tcPr>
-            <w:tcW w:w="539" w:type="dxa"/>
+            <w:tcW w:w="541" w:type="dxa"/>
             <w:tcBorders>
               <w:top w:val="single" w:sz="8" w:space="0" w:color="000000"/>
               <w:left w:val="single" w:sz="8" w:space="0" w:color="000000"/>
@@ -21379,7 +21338,7 @@
         </w:tc>
         <w:tc>
           <w:tcPr>
-            <w:tcW w:w="2382" w:type="dxa"/>
+            <w:tcW w:w="2380" w:type="dxa"/>
             <w:tcBorders>
               <w:top w:val="single" w:sz="8" w:space="0" w:color="000000"/>
               <w:left w:val="single" w:sz="8" w:space="0" w:color="000000"/>
@@ -21616,7 +21575,7 @@
         </w:tc>
         <w:tc>
           <w:tcPr>
-            <w:tcW w:w="539" w:type="dxa"/>
+            <w:tcW w:w="541" w:type="dxa"/>
             <w:tcBorders>
               <w:top w:val="single" w:sz="8" w:space="0" w:color="000000"/>
               <w:left w:val="single" w:sz="8" w:space="0" w:color="000000"/>
@@ -21649,7 +21608,7 @@
         </w:tc>
         <w:tc>
           <w:tcPr>
-            <w:tcW w:w="2382" w:type="dxa"/>
+            <w:tcW w:w="2380" w:type="dxa"/>
             <w:tcBorders>
               <w:top w:val="single" w:sz="8" w:space="0" w:color="000000"/>
               <w:left w:val="single" w:sz="8" w:space="0" w:color="000000"/>
@@ -21886,7 +21845,7 @@
         </w:tc>
         <w:tc>
           <w:tcPr>
-            <w:tcW w:w="539" w:type="dxa"/>
+            <w:tcW w:w="541" w:type="dxa"/>
             <w:tcBorders>
               <w:top w:val="single" w:sz="8" w:space="0" w:color="000000"/>
               <w:left w:val="single" w:sz="8" w:space="0" w:color="000000"/>
@@ -21919,7 +21878,7 @@
         </w:tc>
         <w:tc>
           <w:tcPr>
-            <w:tcW w:w="2382" w:type="dxa"/>
+            <w:tcW w:w="2380" w:type="dxa"/>
             <w:tcBorders>
               <w:top w:val="single" w:sz="8" w:space="0" w:color="000000"/>
               <w:left w:val="single" w:sz="8" w:space="0" w:color="000000"/>
@@ -22069,8 +22028,8 @@
         <w:gridCol w:w="997"/>
         <w:gridCol w:w="1072"/>
         <w:gridCol w:w="1073"/>
-        <w:gridCol w:w="539"/>
-        <w:gridCol w:w="2382"/>
+        <w:gridCol w:w="541"/>
+        <w:gridCol w:w="2380"/>
       </w:tblGrid>
       <w:tr>
         <w:trPr>
@@ -22203,7 +22162,7 @@
         </w:tc>
         <w:tc>
           <w:tcPr>
-            <w:tcW w:w="539" w:type="dxa"/>
+            <w:tcW w:w="541" w:type="dxa"/>
             <w:tcBorders>
               <w:top w:val="nil"/>
               <w:left w:val="nil"/>
@@ -22238,7 +22197,7 @@
         </w:tc>
         <w:tc>
           <w:tcPr>
-            <w:tcW w:w="2382" w:type="dxa"/>
+            <w:tcW w:w="2380" w:type="dxa"/>
             <w:tcBorders>
               <w:top w:val="nil"/>
               <w:left w:val="nil"/>
@@ -22482,7 +22441,7 @@
         </w:tc>
         <w:tc>
           <w:tcPr>
-            <w:tcW w:w="539" w:type="dxa"/>
+            <w:tcW w:w="541" w:type="dxa"/>
             <w:tcBorders>
               <w:top w:val="single" w:sz="12" w:space="0" w:color="000000"/>
               <w:left w:val="single" w:sz="6" w:space="0" w:color="000000"/>
@@ -22523,7 +22482,7 @@
         </w:tc>
         <w:tc>
           <w:tcPr>
-            <w:tcW w:w="2382" w:type="dxa"/>
+            <w:tcW w:w="2380" w:type="dxa"/>
             <w:tcBorders>
               <w:top w:val="single" w:sz="12" w:space="0" w:color="000000"/>
               <w:left w:val="single" w:sz="6" w:space="0" w:color="000000"/>
@@ -22764,7 +22723,7 @@
         </w:tc>
         <w:tc>
           <w:tcPr>
-            <w:tcW w:w="539" w:type="dxa"/>
+            <w:tcW w:w="541" w:type="dxa"/>
             <w:tcBorders>
               <w:top w:val="single" w:sz="12" w:space="0" w:color="000000"/>
               <w:left w:val="single" w:sz="8" w:space="0" w:color="000000"/>
@@ -22797,7 +22756,7 @@
         </w:tc>
         <w:tc>
           <w:tcPr>
-            <w:tcW w:w="2382" w:type="dxa"/>
+            <w:tcW w:w="2380" w:type="dxa"/>
             <w:tcBorders>
               <w:top w:val="single" w:sz="12" w:space="0" w:color="000000"/>
               <w:left w:val="single" w:sz="8" w:space="0" w:color="000000"/>
@@ -23033,7 +22992,7 @@
         </w:tc>
         <w:tc>
           <w:tcPr>
-            <w:tcW w:w="539" w:type="dxa"/>
+            <w:tcW w:w="541" w:type="dxa"/>
             <w:tcBorders>
               <w:top w:val="single" w:sz="8" w:space="0" w:color="000000"/>
               <w:left w:val="single" w:sz="8" w:space="0" w:color="000000"/>
@@ -23066,7 +23025,7 @@
         </w:tc>
         <w:tc>
           <w:tcPr>
-            <w:tcW w:w="2382" w:type="dxa"/>
+            <w:tcW w:w="2380" w:type="dxa"/>
             <w:tcBorders>
               <w:top w:val="single" w:sz="8" w:space="0" w:color="000000"/>
               <w:left w:val="single" w:sz="8" w:space="0" w:color="000000"/>
@@ -23304,7 +23263,7 @@
         </w:tc>
         <w:tc>
           <w:tcPr>
-            <w:tcW w:w="539" w:type="dxa"/>
+            <w:tcW w:w="541" w:type="dxa"/>
             <w:tcBorders>
               <w:top w:val="single" w:sz="8" w:space="0" w:color="000000"/>
               <w:left w:val="single" w:sz="8" w:space="0" w:color="000000"/>
@@ -23337,7 +23296,7 @@
         </w:tc>
         <w:tc>
           <w:tcPr>
-            <w:tcW w:w="2382" w:type="dxa"/>
+            <w:tcW w:w="2380" w:type="dxa"/>
             <w:tcBorders>
               <w:top w:val="single" w:sz="8" w:space="0" w:color="000000"/>
               <w:left w:val="single" w:sz="8" w:space="0" w:color="000000"/>
@@ -23487,8 +23446,8 @@
         <w:gridCol w:w="997"/>
         <w:gridCol w:w="1072"/>
         <w:gridCol w:w="1073"/>
-        <w:gridCol w:w="539"/>
-        <w:gridCol w:w="2382"/>
+        <w:gridCol w:w="541"/>
+        <w:gridCol w:w="2380"/>
       </w:tblGrid>
       <w:tr>
         <w:trPr>
@@ -23620,7 +23579,7 @@
         </w:tc>
         <w:tc>
           <w:tcPr>
-            <w:tcW w:w="539" w:type="dxa"/>
+            <w:tcW w:w="541" w:type="dxa"/>
             <w:tcBorders>
               <w:top w:val="nil"/>
               <w:left w:val="nil"/>
@@ -23655,7 +23614,7 @@
         </w:tc>
         <w:tc>
           <w:tcPr>
-            <w:tcW w:w="2382" w:type="dxa"/>
+            <w:tcW w:w="2380" w:type="dxa"/>
             <w:tcBorders>
               <w:top w:val="nil"/>
               <w:left w:val="nil"/>
@@ -23898,7 +23857,7 @@
         </w:tc>
         <w:tc>
           <w:tcPr>
-            <w:tcW w:w="539" w:type="dxa"/>
+            <w:tcW w:w="541" w:type="dxa"/>
             <w:tcBorders>
               <w:top w:val="single" w:sz="12" w:space="0" w:color="000000"/>
               <w:left w:val="single" w:sz="6" w:space="0" w:color="000000"/>
@@ -23939,7 +23898,7 @@
         </w:tc>
         <w:tc>
           <w:tcPr>
-            <w:tcW w:w="2382" w:type="dxa"/>
+            <w:tcW w:w="2380" w:type="dxa"/>
             <w:tcBorders>
               <w:top w:val="single" w:sz="12" w:space="0" w:color="000000"/>
               <w:left w:val="single" w:sz="6" w:space="0" w:color="000000"/>
@@ -24179,7 +24138,7 @@
         </w:tc>
         <w:tc>
           <w:tcPr>
-            <w:tcW w:w="539" w:type="dxa"/>
+            <w:tcW w:w="541" w:type="dxa"/>
             <w:tcBorders>
               <w:top w:val="single" w:sz="12" w:space="0" w:color="000000"/>
               <w:left w:val="single" w:sz="8" w:space="0" w:color="000000"/>
@@ -24212,7 +24171,7 @@
         </w:tc>
         <w:tc>
           <w:tcPr>
-            <w:tcW w:w="2382" w:type="dxa"/>
+            <w:tcW w:w="2380" w:type="dxa"/>
             <w:tcBorders>
               <w:top w:val="single" w:sz="12" w:space="0" w:color="000000"/>
               <w:left w:val="single" w:sz="8" w:space="0" w:color="000000"/>
@@ -24448,7 +24407,7 @@
         </w:tc>
         <w:tc>
           <w:tcPr>
-            <w:tcW w:w="539" w:type="dxa"/>
+            <w:tcW w:w="541" w:type="dxa"/>
             <w:tcBorders>
               <w:top w:val="single" w:sz="8" w:space="0" w:color="000000"/>
               <w:left w:val="single" w:sz="8" w:space="0" w:color="000000"/>
@@ -24481,7 +24440,7 @@
         </w:tc>
         <w:tc>
           <w:tcPr>
-            <w:tcW w:w="2382" w:type="dxa"/>
+            <w:tcW w:w="2380" w:type="dxa"/>
             <w:tcBorders>
               <w:top w:val="single" w:sz="8" w:space="0" w:color="000000"/>
               <w:left w:val="single" w:sz="8" w:space="0" w:color="000000"/>
@@ -24716,7 +24675,7 @@
         </w:tc>
         <w:tc>
           <w:tcPr>
-            <w:tcW w:w="539" w:type="dxa"/>
+            <w:tcW w:w="541" w:type="dxa"/>
             <w:tcBorders>
               <w:top w:val="single" w:sz="8" w:space="0" w:color="000000"/>
               <w:left w:val="single" w:sz="8" w:space="0" w:color="000000"/>
@@ -24749,7 +24708,7 @@
         </w:tc>
         <w:tc>
           <w:tcPr>
-            <w:tcW w:w="2382" w:type="dxa"/>
+            <w:tcW w:w="2380" w:type="dxa"/>
             <w:tcBorders>
               <w:top w:val="single" w:sz="8" w:space="0" w:color="000000"/>
               <w:left w:val="single" w:sz="8" w:space="0" w:color="000000"/>
@@ -24984,7 +24943,7 @@
         </w:tc>
         <w:tc>
           <w:tcPr>
-            <w:tcW w:w="539" w:type="dxa"/>
+            <w:tcW w:w="541" w:type="dxa"/>
             <w:tcBorders>
               <w:top w:val="single" w:sz="8" w:space="0" w:color="000000"/>
               <w:left w:val="single" w:sz="8" w:space="0" w:color="000000"/>
@@ -25017,7 +24976,7 @@
         </w:tc>
         <w:tc>
           <w:tcPr>
-            <w:tcW w:w="2382" w:type="dxa"/>
+            <w:tcW w:w="2380" w:type="dxa"/>
             <w:tcBorders>
               <w:top w:val="single" w:sz="8" w:space="0" w:color="000000"/>
               <w:left w:val="single" w:sz="8" w:space="0" w:color="000000"/>
@@ -25252,7 +25211,7 @@
         </w:tc>
         <w:tc>
           <w:tcPr>
-            <w:tcW w:w="539" w:type="dxa"/>
+            <w:tcW w:w="541" w:type="dxa"/>
             <w:tcBorders>
               <w:top w:val="single" w:sz="8" w:space="0" w:color="000000"/>
               <w:left w:val="single" w:sz="8" w:space="0" w:color="000000"/>
@@ -25285,7 +25244,7 @@
         </w:tc>
         <w:tc>
           <w:tcPr>
-            <w:tcW w:w="2382" w:type="dxa"/>
+            <w:tcW w:w="2380" w:type="dxa"/>
             <w:tcBorders>
               <w:top w:val="single" w:sz="8" w:space="0" w:color="000000"/>
               <w:left w:val="single" w:sz="8" w:space="0" w:color="000000"/>
@@ -25520,7 +25479,7 @@
         </w:tc>
         <w:tc>
           <w:tcPr>
-            <w:tcW w:w="539" w:type="dxa"/>
+            <w:tcW w:w="541" w:type="dxa"/>
             <w:tcBorders>
               <w:top w:val="single" w:sz="8" w:space="0" w:color="000000"/>
               <w:left w:val="single" w:sz="8" w:space="0" w:color="000000"/>
@@ -25553,7 +25512,7 @@
         </w:tc>
         <w:tc>
           <w:tcPr>
-            <w:tcW w:w="2382" w:type="dxa"/>
+            <w:tcW w:w="2380" w:type="dxa"/>
             <w:tcBorders>
               <w:top w:val="single" w:sz="8" w:space="0" w:color="000000"/>
               <w:left w:val="single" w:sz="8" w:space="0" w:color="000000"/>
@@ -25789,7 +25748,7 @@
         </w:tc>
         <w:tc>
           <w:tcPr>
-            <w:tcW w:w="539" w:type="dxa"/>
+            <w:tcW w:w="541" w:type="dxa"/>
             <w:tcBorders>
               <w:top w:val="single" w:sz="8" w:space="0" w:color="000000"/>
               <w:left w:val="single" w:sz="8" w:space="0" w:color="000000"/>
@@ -25822,7 +25781,7 @@
         </w:tc>
         <w:tc>
           <w:tcPr>
-            <w:tcW w:w="2382" w:type="dxa"/>
+            <w:tcW w:w="2380" w:type="dxa"/>
             <w:tcBorders>
               <w:top w:val="single" w:sz="8" w:space="0" w:color="000000"/>
               <w:left w:val="single" w:sz="8" w:space="0" w:color="000000"/>
@@ -26057,7 +26016,7 @@
         </w:tc>
         <w:tc>
           <w:tcPr>
-            <w:tcW w:w="539" w:type="dxa"/>
+            <w:tcW w:w="541" w:type="dxa"/>
             <w:tcBorders>
               <w:top w:val="single" w:sz="8" w:space="0" w:color="000000"/>
               <w:left w:val="single" w:sz="8" w:space="0" w:color="000000"/>
@@ -26090,7 +26049,7 @@
         </w:tc>
         <w:tc>
           <w:tcPr>
-            <w:tcW w:w="2382" w:type="dxa"/>
+            <w:tcW w:w="2380" w:type="dxa"/>
             <w:tcBorders>
               <w:top w:val="single" w:sz="8" w:space="0" w:color="000000"/>
               <w:left w:val="single" w:sz="8" w:space="0" w:color="000000"/>
@@ -26326,7 +26285,7 @@
         </w:tc>
         <w:tc>
           <w:tcPr>
-            <w:tcW w:w="539" w:type="dxa"/>
+            <w:tcW w:w="541" w:type="dxa"/>
             <w:tcBorders>
               <w:top w:val="single" w:sz="8" w:space="0" w:color="000000"/>
               <w:left w:val="single" w:sz="8" w:space="0" w:color="000000"/>
@@ -26359,7 +26318,7 @@
         </w:tc>
         <w:tc>
           <w:tcPr>
-            <w:tcW w:w="2382" w:type="dxa"/>
+            <w:tcW w:w="2380" w:type="dxa"/>
             <w:tcBorders>
               <w:top w:val="single" w:sz="8" w:space="0" w:color="000000"/>
               <w:left w:val="single" w:sz="8" w:space="0" w:color="000000"/>
@@ -26594,7 +26553,7 @@
         </w:tc>
         <w:tc>
           <w:tcPr>
-            <w:tcW w:w="539" w:type="dxa"/>
+            <w:tcW w:w="541" w:type="dxa"/>
             <w:tcBorders>
               <w:top w:val="single" w:sz="8" w:space="0" w:color="000000"/>
               <w:left w:val="single" w:sz="8" w:space="0" w:color="000000"/>
@@ -26627,7 +26586,7 @@
         </w:tc>
         <w:tc>
           <w:tcPr>
-            <w:tcW w:w="2382" w:type="dxa"/>
+            <w:tcW w:w="2380" w:type="dxa"/>
             <w:tcBorders>
               <w:top w:val="single" w:sz="8" w:space="0" w:color="000000"/>
               <w:left w:val="single" w:sz="8" w:space="0" w:color="000000"/>
@@ -26863,7 +26822,7 @@
         </w:tc>
         <w:tc>
           <w:tcPr>
-            <w:tcW w:w="539" w:type="dxa"/>
+            <w:tcW w:w="541" w:type="dxa"/>
             <w:tcBorders>
               <w:top w:val="single" w:sz="8" w:space="0" w:color="000000"/>
               <w:left w:val="single" w:sz="8" w:space="0" w:color="000000"/>
@@ -26896,7 +26855,7 @@
         </w:tc>
         <w:tc>
           <w:tcPr>
-            <w:tcW w:w="2382" w:type="dxa"/>
+            <w:tcW w:w="2380" w:type="dxa"/>
             <w:tcBorders>
               <w:top w:val="single" w:sz="8" w:space="0" w:color="000000"/>
               <w:left w:val="single" w:sz="8" w:space="0" w:color="000000"/>
@@ -27131,7 +27090,7 @@
         </w:tc>
         <w:tc>
           <w:tcPr>
-            <w:tcW w:w="539" w:type="dxa"/>
+            <w:tcW w:w="541" w:type="dxa"/>
             <w:tcBorders>
               <w:top w:val="single" w:sz="8" w:space="0" w:color="000000"/>
               <w:left w:val="single" w:sz="8" w:space="0" w:color="000000"/>
@@ -27164,7 +27123,7 @@
         </w:tc>
         <w:tc>
           <w:tcPr>
-            <w:tcW w:w="2382" w:type="dxa"/>
+            <w:tcW w:w="2380" w:type="dxa"/>
             <w:tcBorders>
               <w:top w:val="single" w:sz="8" w:space="0" w:color="000000"/>
               <w:left w:val="single" w:sz="8" w:space="0" w:color="000000"/>
@@ -27399,7 +27358,7 @@
         </w:tc>
         <w:tc>
           <w:tcPr>
-            <w:tcW w:w="539" w:type="dxa"/>
+            <w:tcW w:w="541" w:type="dxa"/>
             <w:tcBorders>
               <w:top w:val="single" w:sz="8" w:space="0" w:color="000000"/>
               <w:left w:val="single" w:sz="8" w:space="0" w:color="000000"/>
@@ -27432,7 +27391,7 @@
         </w:tc>
         <w:tc>
           <w:tcPr>
-            <w:tcW w:w="2382" w:type="dxa"/>
+            <w:tcW w:w="2380" w:type="dxa"/>
             <w:tcBorders>
               <w:top w:val="single" w:sz="8" w:space="0" w:color="000000"/>
               <w:left w:val="single" w:sz="8" w:space="0" w:color="000000"/>
@@ -27667,7 +27626,7 @@
         </w:tc>
         <w:tc>
           <w:tcPr>
-            <w:tcW w:w="539" w:type="dxa"/>
+            <w:tcW w:w="541" w:type="dxa"/>
             <w:tcBorders>
               <w:top w:val="single" w:sz="8" w:space="0" w:color="000000"/>
               <w:left w:val="single" w:sz="8" w:space="0" w:color="000000"/>
@@ -27700,7 +27659,7 @@
         </w:tc>
         <w:tc>
           <w:tcPr>
-            <w:tcW w:w="2382" w:type="dxa"/>
+            <w:tcW w:w="2380" w:type="dxa"/>
             <w:tcBorders>
               <w:top w:val="single" w:sz="8" w:space="0" w:color="000000"/>
               <w:left w:val="single" w:sz="8" w:space="0" w:color="000000"/>
@@ -28480,22 +28439,22 @@
               <w:ind w:hanging="0"/>
               <w:jc w:val="center"/>
               <w:rPr>
-                <w:rFonts w:ascii="Calibri" w:hAnsi="Calibri" w:cs="Calibri" w:asciiTheme="minorHAnsi" w:cstheme="minorHAnsi" w:hAnsiTheme="minorHAnsi"/>
+                <w:b/>
+                <w:b/>
                 <w:bCs/>
-                <w:sz w:val="24"/>
-                <w:lang w:val="es-ES"/>
-              </w:rPr>
-            </w:pPr>
-            <w:r>
-              <w:rPr>
-                <w:rFonts w:eastAsia="Times New Roman" w:cs="Calibri" w:ascii="Calibri" w:hAnsi="Calibri" w:asciiTheme="minorHAnsi" w:cstheme="minorHAnsi" w:hAnsiTheme="minorHAnsi"/>
+              </w:rPr>
+            </w:pPr>
+            <w:r>
+              <w:rPr>
+                <w:rFonts w:eastAsia="Times New Roman" w:cs="Calibri" w:ascii="Calibri" w:hAnsi="Calibri" w:asciiTheme="minorHAnsi" w:cstheme="minorHAnsi" w:hAnsiTheme="minorHAnsi"/>
+                <w:b/>
                 <w:bCs/>
                 <w:kern w:val="0"/>
                 <w:sz w:val="18"/>
-                <w:szCs w:val="14"/>
+                <w:szCs w:val="18"/>
                 <w:lang w:bidi="ar-SA"/>
               </w:rPr>
-              <w:t>SI</w:t>
+              <w:t>{{tabla_si}}</w:t>
             </w:r>
           </w:p>
         </w:tc>
@@ -28531,11 +28490,11 @@
                 <w:b/>
                 <w:bCs/>
                 <w:kern w:val="0"/>
-                <w:sz w:val="18"/>
-                <w:szCs w:val="18"/>
+                <w:sz w:val="20"/>
+                <w:szCs w:val="20"/>
                 <w:lang w:bidi="ar-SA"/>
               </w:rPr>
-              <w:t>{{tabla_si}}</w:t>
+              <w:t>{{tabla_l}}</w:t>
             </w:r>
           </w:p>
         </w:tc>
@@ -28559,22 +28518,22 @@
               <w:ind w:hanging="0"/>
               <w:jc w:val="center"/>
               <w:rPr>
-                <w:b/>
-                <w:b/>
-                <w:bCs/>
-              </w:rPr>
-            </w:pPr>
-            <w:r>
-              <w:rPr>
-                <w:rFonts w:eastAsia="Times New Roman" w:cs="Calibri" w:ascii="Calibri" w:hAnsi="Calibri" w:asciiTheme="minorHAnsi" w:cstheme="minorHAnsi" w:hAnsiTheme="minorHAnsi"/>
-                <w:b/>
-                <w:bCs/>
+                <w:b w:val="false"/>
+                <w:b w:val="false"/>
+                <w:bCs w:val="false"/>
+              </w:rPr>
+            </w:pPr>
+            <w:r>
+              <w:rPr>
+                <w:rFonts w:eastAsia="Times New Roman" w:cs="Calibri" w:ascii="Calibri" w:hAnsi="Calibri" w:asciiTheme="minorHAnsi" w:cstheme="minorHAnsi" w:hAnsiTheme="minorHAnsi"/>
+                <w:b w:val="false"/>
+                <w:bCs w:val="false"/>
                 <w:kern w:val="0"/>
                 <w:sz w:val="20"/>
                 <w:szCs w:val="20"/>
                 <w:lang w:bidi="ar-SA"/>
               </w:rPr>
-              <w:t>{{tabla_l}}</w:t>
+              <w:t>({{tabla_na}})</w:t>
             </w:r>
           </w:p>
         </w:tc>
@@ -28595,18 +28554,23 @@
               <w:suppressAutoHyphens w:val="true"/>
               <w:spacing w:before="0" w:after="0"/>
               <w:ind w:hanging="0"/>
-              <w:jc w:val="center"/>
-              <w:rPr/>
-            </w:pPr>
-            <w:r>
-              <w:rPr>
-                <w:rFonts w:eastAsia="Times New Roman" w:cs="Calibri" w:ascii="Calibri" w:hAnsi="Calibri" w:asciiTheme="minorHAnsi" w:cstheme="minorHAnsi" w:hAnsiTheme="minorHAnsi"/>
-                <w:kern w:val="0"/>
-                <w:sz w:val="20"/>
-                <w:szCs w:val="20"/>
-                <w:lang w:bidi="ar-SA"/>
-              </w:rPr>
-              <w:t>({{tabla_na}})</w:t>
+              <w:jc w:val="both"/>
+              <w:rPr>
+                <w:rFonts w:ascii="Calibri" w:hAnsi="Calibri" w:cs="Arial" w:asciiTheme="minorHAnsi" w:hAnsiTheme="minorHAnsi"/>
+                <w:sz w:val="18"/>
+                <w:szCs w:val="18"/>
+                <w:lang w:val="es-ES"/>
+              </w:rPr>
+            </w:pPr>
+            <w:r>
+              <w:rPr>
+                <w:rFonts w:eastAsia="Times New Roman" w:cs="Arial" w:ascii="Calibri" w:hAnsi="Calibri" w:asciiTheme="minorHAnsi" w:hAnsiTheme="minorHAnsi"/>
+                <w:kern w:val="0"/>
+                <w:sz w:val="18"/>
+                <w:szCs w:val="18"/>
+                <w:lang w:val="es-ES" w:bidi="ar-SA"/>
+              </w:rPr>
+              <w:t>{{tabla_comentario}}</w:t>
             </w:r>
           </w:p>
         </w:tc>
@@ -28722,8 +28686,8 @@
         <w:gridCol w:w="924"/>
         <w:gridCol w:w="1072"/>
         <w:gridCol w:w="1073"/>
-        <w:gridCol w:w="539"/>
-        <w:gridCol w:w="2382"/>
+        <w:gridCol w:w="541"/>
+        <w:gridCol w:w="2380"/>
       </w:tblGrid>
       <w:tr>
         <w:trPr>
@@ -28856,7 +28820,7 @@
         </w:tc>
         <w:tc>
           <w:tcPr>
-            <w:tcW w:w="539" w:type="dxa"/>
+            <w:tcW w:w="541" w:type="dxa"/>
             <w:tcBorders>
               <w:top w:val="nil"/>
               <w:left w:val="nil"/>
@@ -28891,7 +28855,7 @@
         </w:tc>
         <w:tc>
           <w:tcPr>
-            <w:tcW w:w="2382" w:type="dxa"/>
+            <w:tcW w:w="2380" w:type="dxa"/>
             <w:tcBorders>
               <w:top w:val="nil"/>
               <w:left w:val="nil"/>
@@ -29135,7 +29099,7 @@
         </w:tc>
         <w:tc>
           <w:tcPr>
-            <w:tcW w:w="539" w:type="dxa"/>
+            <w:tcW w:w="541" w:type="dxa"/>
             <w:tcBorders>
               <w:top w:val="single" w:sz="12" w:space="0" w:color="000000"/>
               <w:left w:val="single" w:sz="6" w:space="0" w:color="000000"/>
@@ -29176,7 +29140,7 @@
         </w:tc>
         <w:tc>
           <w:tcPr>
-            <w:tcW w:w="2382" w:type="dxa"/>
+            <w:tcW w:w="2380" w:type="dxa"/>
             <w:tcBorders>
               <w:top w:val="single" w:sz="12" w:space="0" w:color="000000"/>
               <w:left w:val="single" w:sz="6" w:space="0" w:color="000000"/>
@@ -29356,23 +29320,22 @@
               <w:ind w:hanging="0"/>
               <w:jc w:val="center"/>
               <w:rPr>
-                <w:rFonts w:cs="Arial"/>
-                <w:b/>
-                <w:b/>
-                <w:sz w:val="18"/>
-                <w:szCs w:val="18"/>
-                <w:lang w:val="es-ES"/>
-              </w:rPr>
-            </w:pPr>
-            <w:r>
-              <w:rPr>
-                <w:rFonts w:eastAsia="Times New Roman" w:cs="Arial" w:ascii="Calibri" w:hAnsi="Calibri" w:asciiTheme="minorHAnsi" w:hAnsiTheme="minorHAnsi"/>
-                <w:kern w:val="0"/>
-                <w:sz w:val="18"/>
-                <w:szCs w:val="18"/>
-                <w:lang w:bidi="ar-SA"/>
-              </w:rPr>
-              <w:t>SI</w:t>
+                <w:b/>
+                <w:b/>
+                <w:bCs/>
+              </w:rPr>
+            </w:pPr>
+            <w:r>
+              <w:rPr>
+                <w:rFonts w:eastAsia="Times New Roman" w:cs="Calibri" w:ascii="Calibri" w:hAnsi="Calibri" w:asciiTheme="minorHAnsi" w:cstheme="minorHAnsi" w:hAnsiTheme="minorHAnsi"/>
+                <w:b/>
+                <w:bCs/>
+                <w:kern w:val="0"/>
+                <w:sz w:val="18"/>
+                <w:szCs w:val="18"/>
+                <w:lang w:val="es-ES" w:bidi="ar-SA"/>
+              </w:rPr>
+              <w:t>{{tabla_si}}</w:t>
             </w:r>
           </w:p>
         </w:tc>
@@ -29407,17 +29370,17 @@
                 <w:b/>
                 <w:bCs/>
                 <w:kern w:val="0"/>
-                <w:sz w:val="18"/>
-                <w:szCs w:val="18"/>
+                <w:sz w:val="20"/>
+                <w:szCs w:val="20"/>
                 <w:lang w:bidi="ar-SA"/>
               </w:rPr>
-              <w:t>{{tabla_si}}</w:t>
-            </w:r>
-          </w:p>
-        </w:tc>
-        <w:tc>
-          <w:tcPr>
-            <w:tcW w:w="539" w:type="dxa"/>
+              <w:t>{{tabla_l}}</w:t>
+            </w:r>
+          </w:p>
+        </w:tc>
+        <w:tc>
+          <w:tcPr>
+            <w:tcW w:w="541" w:type="dxa"/>
             <w:tcBorders>
               <w:top w:val="single" w:sz="12" w:space="0" w:color="000000"/>
               <w:left w:val="single" w:sz="8" w:space="0" w:color="000000"/>
@@ -29435,28 +29398,28 @@
               <w:ind w:hanging="0"/>
               <w:jc w:val="center"/>
               <w:rPr>
-                <w:b/>
-                <w:b/>
-                <w:bCs/>
-              </w:rPr>
-            </w:pPr>
-            <w:r>
-              <w:rPr>
-                <w:rFonts w:eastAsia="Times New Roman" w:cs="Calibri" w:ascii="Calibri" w:hAnsi="Calibri" w:asciiTheme="minorHAnsi" w:cstheme="minorHAnsi" w:hAnsiTheme="minorHAnsi"/>
-                <w:b/>
-                <w:bCs/>
+                <w:b w:val="false"/>
+                <w:b w:val="false"/>
+                <w:bCs w:val="false"/>
+              </w:rPr>
+            </w:pPr>
+            <w:r>
+              <w:rPr>
+                <w:rFonts w:eastAsia="Times New Roman" w:cs="Calibri" w:ascii="Calibri" w:hAnsi="Calibri" w:asciiTheme="minorHAnsi" w:cstheme="minorHAnsi" w:hAnsiTheme="minorHAnsi"/>
+                <w:b w:val="false"/>
+                <w:bCs w:val="false"/>
                 <w:kern w:val="0"/>
                 <w:sz w:val="20"/>
                 <w:szCs w:val="20"/>
                 <w:lang w:bidi="ar-SA"/>
               </w:rPr>
-              <w:t>{{tabla_l}}</w:t>
-            </w:r>
-          </w:p>
-        </w:tc>
-        <w:tc>
-          <w:tcPr>
-            <w:tcW w:w="2382" w:type="dxa"/>
+              <w:t>({{tabla_na}})</w:t>
+            </w:r>
+          </w:p>
+        </w:tc>
+        <w:tc>
+          <w:tcPr>
+            <w:tcW w:w="2380" w:type="dxa"/>
             <w:tcBorders>
               <w:top w:val="single" w:sz="12" w:space="0" w:color="000000"/>
               <w:left w:val="single" w:sz="8" w:space="0" w:color="000000"/>
@@ -29471,18 +29434,23 @@
               <w:suppressAutoHyphens w:val="true"/>
               <w:spacing w:before="0" w:after="0"/>
               <w:ind w:hanging="0"/>
-              <w:jc w:val="center"/>
-              <w:rPr/>
-            </w:pPr>
-            <w:r>
-              <w:rPr>
-                <w:rFonts w:eastAsia="Times New Roman" w:cs="Calibri" w:ascii="Calibri" w:hAnsi="Calibri" w:asciiTheme="minorHAnsi" w:cstheme="minorHAnsi" w:hAnsiTheme="minorHAnsi"/>
-                <w:kern w:val="0"/>
-                <w:sz w:val="20"/>
-                <w:szCs w:val="20"/>
-                <w:lang w:bidi="ar-SA"/>
-              </w:rPr>
-              <w:t>({{tabla_na}})</w:t>
+              <w:jc w:val="both"/>
+              <w:rPr>
+                <w:rFonts w:ascii="Calibri" w:hAnsi="Calibri" w:cs="Arial" w:asciiTheme="minorHAnsi" w:hAnsiTheme="minorHAnsi"/>
+                <w:sz w:val="18"/>
+                <w:szCs w:val="18"/>
+                <w:lang w:val="es-ES"/>
+              </w:rPr>
+            </w:pPr>
+            <w:r>
+              <w:rPr>
+                <w:rFonts w:eastAsia="Times New Roman" w:cs="Arial" w:ascii="Calibri" w:hAnsi="Calibri" w:asciiTheme="minorHAnsi" w:hAnsiTheme="minorHAnsi"/>
+                <w:kern w:val="0"/>
+                <w:sz w:val="18"/>
+                <w:szCs w:val="18"/>
+                <w:lang w:val="es-ES" w:bidi="ar-SA"/>
+              </w:rPr>
+              <w:t>{{tabla_comentario}}</w:t>
             </w:r>
           </w:p>
         </w:tc>
@@ -29623,21 +29591,22 @@
               <w:ind w:hanging="0"/>
               <w:jc w:val="center"/>
               <w:rPr>
-                <w:rFonts w:cs="Arial"/>
-                <w:sz w:val="18"/>
-                <w:szCs w:val="18"/>
-                <w:lang w:val="es-ES"/>
-              </w:rPr>
-            </w:pPr>
-            <w:r>
-              <w:rPr>
-                <w:rFonts w:eastAsia="Times New Roman" w:cs="Arial" w:ascii="Calibri" w:hAnsi="Calibri" w:asciiTheme="minorHAnsi" w:hAnsiTheme="minorHAnsi"/>
-                <w:kern w:val="0"/>
-                <w:sz w:val="18"/>
-                <w:szCs w:val="18"/>
-                <w:lang w:bidi="ar-SA"/>
-              </w:rPr>
-              <w:t>SI</w:t>
+                <w:b/>
+                <w:b/>
+                <w:bCs/>
+              </w:rPr>
+            </w:pPr>
+            <w:r>
+              <w:rPr>
+                <w:rFonts w:eastAsia="Times New Roman" w:cs="Calibri" w:ascii="Calibri" w:hAnsi="Calibri" w:asciiTheme="minorHAnsi" w:cstheme="minorHAnsi" w:hAnsiTheme="minorHAnsi"/>
+                <w:b/>
+                <w:bCs/>
+                <w:kern w:val="0"/>
+                <w:sz w:val="18"/>
+                <w:szCs w:val="18"/>
+                <w:lang w:val="es-ES" w:bidi="ar-SA"/>
+              </w:rPr>
+              <w:t>{{tabla_si}}</w:t>
             </w:r>
           </w:p>
         </w:tc>
@@ -29673,17 +29642,17 @@
                 <w:b/>
                 <w:bCs/>
                 <w:kern w:val="0"/>
-                <w:sz w:val="18"/>
-                <w:szCs w:val="18"/>
+                <w:sz w:val="20"/>
+                <w:szCs w:val="20"/>
                 <w:lang w:bidi="ar-SA"/>
               </w:rPr>
-              <w:t>{{tabla_si}}</w:t>
-            </w:r>
-          </w:p>
-        </w:tc>
-        <w:tc>
-          <w:tcPr>
-            <w:tcW w:w="539" w:type="dxa"/>
+              <w:t>{{tabla_l}}</w:t>
+            </w:r>
+          </w:p>
+        </w:tc>
+        <w:tc>
+          <w:tcPr>
+            <w:tcW w:w="541" w:type="dxa"/>
             <w:tcBorders>
               <w:top w:val="single" w:sz="8" w:space="0" w:color="000000"/>
               <w:left w:val="single" w:sz="8" w:space="0" w:color="000000"/>
@@ -29701,28 +29670,28 @@
               <w:ind w:hanging="0"/>
               <w:jc w:val="center"/>
               <w:rPr>
-                <w:b/>
-                <w:b/>
-                <w:bCs/>
-              </w:rPr>
-            </w:pPr>
-            <w:r>
-              <w:rPr>
-                <w:rFonts w:eastAsia="Times New Roman" w:cs="Calibri" w:ascii="Calibri" w:hAnsi="Calibri" w:asciiTheme="minorHAnsi" w:cstheme="minorHAnsi" w:hAnsiTheme="minorHAnsi"/>
-                <w:b/>
-                <w:bCs/>
+                <w:b w:val="false"/>
+                <w:b w:val="false"/>
+                <w:bCs w:val="false"/>
+              </w:rPr>
+            </w:pPr>
+            <w:r>
+              <w:rPr>
+                <w:rFonts w:eastAsia="Times New Roman" w:cs="Calibri" w:ascii="Calibri" w:hAnsi="Calibri" w:asciiTheme="minorHAnsi" w:cstheme="minorHAnsi" w:hAnsiTheme="minorHAnsi"/>
+                <w:b w:val="false"/>
+                <w:bCs w:val="false"/>
                 <w:kern w:val="0"/>
                 <w:sz w:val="20"/>
                 <w:szCs w:val="20"/>
                 <w:lang w:bidi="ar-SA"/>
               </w:rPr>
-              <w:t>{{tabla_l}}</w:t>
-            </w:r>
-          </w:p>
-        </w:tc>
-        <w:tc>
-          <w:tcPr>
-            <w:tcW w:w="2382" w:type="dxa"/>
+              <w:t>({{tabla_na}})</w:t>
+            </w:r>
+          </w:p>
+        </w:tc>
+        <w:tc>
+          <w:tcPr>
+            <w:tcW w:w="2380" w:type="dxa"/>
             <w:tcBorders>
               <w:top w:val="single" w:sz="8" w:space="0" w:color="000000"/>
               <w:left w:val="single" w:sz="8" w:space="0" w:color="000000"/>
@@ -29736,18 +29705,23 @@
               <w:suppressAutoHyphens w:val="true"/>
               <w:spacing w:before="0" w:after="0"/>
               <w:ind w:hanging="0"/>
-              <w:jc w:val="center"/>
-              <w:rPr/>
-            </w:pPr>
-            <w:r>
-              <w:rPr>
-                <w:rFonts w:eastAsia="Times New Roman" w:cs="Calibri" w:ascii="Calibri" w:hAnsi="Calibri" w:asciiTheme="minorHAnsi" w:cstheme="minorHAnsi" w:hAnsiTheme="minorHAnsi"/>
-                <w:kern w:val="0"/>
-                <w:sz w:val="20"/>
-                <w:szCs w:val="20"/>
-                <w:lang w:bidi="ar-SA"/>
-              </w:rPr>
-              <w:t>({{tabla_na}})</w:t>
+              <w:jc w:val="both"/>
+              <w:rPr>
+                <w:rFonts w:ascii="Calibri" w:hAnsi="Calibri" w:cs="Arial" w:asciiTheme="minorHAnsi" w:hAnsiTheme="minorHAnsi"/>
+                <w:sz w:val="18"/>
+                <w:szCs w:val="18"/>
+                <w:lang w:val="es-ES"/>
+              </w:rPr>
+            </w:pPr>
+            <w:r>
+              <w:rPr>
+                <w:rFonts w:eastAsia="Times New Roman" w:cs="Arial" w:ascii="Calibri" w:hAnsi="Calibri" w:asciiTheme="minorHAnsi" w:hAnsiTheme="minorHAnsi"/>
+                <w:kern w:val="0"/>
+                <w:sz w:val="18"/>
+                <w:szCs w:val="18"/>
+                <w:lang w:val="es-ES" w:bidi="ar-SA"/>
+              </w:rPr>
+              <w:t>{{tabla_comentario}}</w:t>
             </w:r>
           </w:p>
         </w:tc>
@@ -29891,32 +29865,24 @@
               <w:suppressAutoHyphens w:val="true"/>
               <w:spacing w:before="0" w:after="0"/>
               <w:ind w:hanging="0"/>
-              <w:rPr>
-                <w:rFonts w:cs="Arial"/>
-                <w:sz w:val="18"/>
-                <w:szCs w:val="18"/>
-                <w:lang w:val="es-ES"/>
-              </w:rPr>
-            </w:pPr>
-            <w:r>
-              <w:rPr>
-                <w:rFonts w:eastAsia="Times New Roman" w:cs="Arial" w:ascii="Calibri" w:hAnsi="Calibri" w:asciiTheme="minorHAnsi" w:hAnsiTheme="minorHAnsi"/>
-                <w:kern w:val="0"/>
-                <w:sz w:val="18"/>
-                <w:szCs w:val="18"/>
-                <w:lang w:bidi="ar-SA"/>
-              </w:rPr>
-              <w:t xml:space="preserve">        </w:t>
-            </w:r>
-            <w:r>
-              <w:rPr>
-                <w:rFonts w:eastAsia="Times New Roman" w:cs="Arial" w:ascii="Calibri" w:hAnsi="Calibri" w:asciiTheme="minorHAnsi" w:hAnsiTheme="minorHAnsi"/>
-                <w:kern w:val="0"/>
-                <w:sz w:val="18"/>
-                <w:szCs w:val="18"/>
-                <w:lang w:bidi="ar-SA"/>
-              </w:rPr>
-              <w:t>SI</w:t>
+              <w:jc w:val="center"/>
+              <w:rPr>
+                <w:b/>
+                <w:b/>
+                <w:bCs/>
+              </w:rPr>
+            </w:pPr>
+            <w:r>
+              <w:rPr>
+                <w:rFonts w:eastAsia="Times New Roman" w:cs="Calibri" w:ascii="Calibri" w:hAnsi="Calibri" w:asciiTheme="minorHAnsi" w:cstheme="minorHAnsi" w:hAnsiTheme="minorHAnsi"/>
+                <w:b/>
+                <w:bCs/>
+                <w:kern w:val="0"/>
+                <w:sz w:val="18"/>
+                <w:szCs w:val="18"/>
+                <w:lang w:val="es-ES" w:bidi="ar-SA"/>
+              </w:rPr>
+              <w:t>{{tabla_si}}</w:t>
             </w:r>
           </w:p>
         </w:tc>
@@ -29951,17 +29917,17 @@
                 <w:b/>
                 <w:bCs/>
                 <w:kern w:val="0"/>
-                <w:sz w:val="18"/>
-                <w:szCs w:val="18"/>
+                <w:sz w:val="20"/>
+                <w:szCs w:val="20"/>
                 <w:lang w:bidi="ar-SA"/>
               </w:rPr>
-              <w:t>{{tabla_si}}</w:t>
-            </w:r>
-          </w:p>
-        </w:tc>
-        <w:tc>
-          <w:tcPr>
-            <w:tcW w:w="539" w:type="dxa"/>
+              <w:t>{{tabla_l}}</w:t>
+            </w:r>
+          </w:p>
+        </w:tc>
+        <w:tc>
+          <w:tcPr>
+            <w:tcW w:w="541" w:type="dxa"/>
             <w:tcBorders>
               <w:top w:val="single" w:sz="8" w:space="0" w:color="000000"/>
               <w:left w:val="single" w:sz="8" w:space="0" w:color="000000"/>
@@ -29979,28 +29945,28 @@
               <w:ind w:hanging="0"/>
               <w:jc w:val="center"/>
               <w:rPr>
-                <w:b/>
-                <w:b/>
-                <w:bCs/>
-              </w:rPr>
-            </w:pPr>
-            <w:r>
-              <w:rPr>
-                <w:rFonts w:eastAsia="Times New Roman" w:cs="Calibri" w:ascii="Calibri" w:hAnsi="Calibri" w:asciiTheme="minorHAnsi" w:cstheme="minorHAnsi" w:hAnsiTheme="minorHAnsi"/>
-                <w:b/>
-                <w:bCs/>
+                <w:b w:val="false"/>
+                <w:b w:val="false"/>
+                <w:bCs w:val="false"/>
+              </w:rPr>
+            </w:pPr>
+            <w:r>
+              <w:rPr>
+                <w:rFonts w:eastAsia="Times New Roman" w:cs="Calibri" w:ascii="Calibri" w:hAnsi="Calibri" w:asciiTheme="minorHAnsi" w:cstheme="minorHAnsi" w:hAnsiTheme="minorHAnsi"/>
+                <w:b w:val="false"/>
+                <w:bCs w:val="false"/>
                 <w:kern w:val="0"/>
                 <w:sz w:val="20"/>
                 <w:szCs w:val="20"/>
                 <w:lang w:bidi="ar-SA"/>
               </w:rPr>
-              <w:t>{{tabla_l}}</w:t>
-            </w:r>
-          </w:p>
-        </w:tc>
-        <w:tc>
-          <w:tcPr>
-            <w:tcW w:w="2382" w:type="dxa"/>
+              <w:t>({{tabla_na}})</w:t>
+            </w:r>
+          </w:p>
+        </w:tc>
+        <w:tc>
+          <w:tcPr>
+            <w:tcW w:w="2380" w:type="dxa"/>
             <w:tcBorders>
               <w:top w:val="single" w:sz="8" w:space="0" w:color="000000"/>
               <w:left w:val="single" w:sz="8" w:space="0" w:color="000000"/>
@@ -30014,18 +29980,23 @@
               <w:suppressAutoHyphens w:val="true"/>
               <w:spacing w:before="0" w:after="0"/>
               <w:ind w:hanging="0"/>
-              <w:jc w:val="center"/>
-              <w:rPr/>
-            </w:pPr>
-            <w:r>
-              <w:rPr>
-                <w:rFonts w:eastAsia="Times New Roman" w:cs="Calibri" w:ascii="Calibri" w:hAnsi="Calibri" w:asciiTheme="minorHAnsi" w:cstheme="minorHAnsi" w:hAnsiTheme="minorHAnsi"/>
-                <w:kern w:val="0"/>
-                <w:sz w:val="20"/>
-                <w:szCs w:val="20"/>
-                <w:lang w:bidi="ar-SA"/>
-              </w:rPr>
-              <w:t>({{tabla_na}})</w:t>
+              <w:jc w:val="both"/>
+              <w:rPr>
+                <w:rFonts w:ascii="Calibri" w:hAnsi="Calibri" w:cs="Arial" w:asciiTheme="minorHAnsi" w:hAnsiTheme="minorHAnsi"/>
+                <w:sz w:val="18"/>
+                <w:szCs w:val="18"/>
+                <w:lang w:val="es-ES"/>
+              </w:rPr>
+            </w:pPr>
+            <w:r>
+              <w:rPr>
+                <w:rFonts w:eastAsia="Times New Roman" w:cs="Arial" w:ascii="Calibri" w:hAnsi="Calibri" w:asciiTheme="minorHAnsi" w:hAnsiTheme="minorHAnsi"/>
+                <w:kern w:val="0"/>
+                <w:sz w:val="18"/>
+                <w:szCs w:val="18"/>
+                <w:lang w:val="es-ES" w:bidi="ar-SA"/>
+              </w:rPr>
+              <w:t>{{tabla_comentario}}</w:t>
             </w:r>
           </w:p>
         </w:tc>

</xml_diff>